<commit_message>
Trying to salvage this
It looks wrong. I have tried to increase the substance it has but it is still wrong.
</commit_message>
<xml_diff>
--- a/SQL Data Migration.docx
+++ b/SQL Data Migration.docx
@@ -1,15 +1,13 @@
 
 <file path=word/document.xml><?xml version="1.0" encoding="utf-8"?>
-<w:document xmlns:wpc="http://schemas.microsoft.com/office/word/2010/wordprocessingCanvas" xmlns:cx="http://schemas.microsoft.com/office/drawing/2014/chartex" xmlns:mc="http://schemas.openxmlformats.org/markup-compatibility/2006" xmlns:o="urn:schemas-microsoft-com:office:office" xmlns:r="http://schemas.openxmlformats.org/officeDocument/2006/relationships" xmlns:m="http://schemas.openxmlformats.org/officeDocument/2006/math" xmlns:v="urn:schemas-microsoft-com:vml" xmlns:wp14="http://schemas.microsoft.com/office/word/2010/wordprocessingDrawing" xmlns:wp="http://schemas.openxmlformats.org/drawingml/2006/wordprocessingDrawing" xmlns:w10="urn:schemas-microsoft-com:office:word" xmlns:w="http://schemas.openxmlformats.org/wordprocessingml/2006/main" xmlns:w14="http://schemas.microsoft.com/office/word/2010/wordml" xmlns:w15="http://schemas.microsoft.com/office/word/2012/wordml" xmlns:w16se="http://schemas.microsoft.com/office/word/2015/wordml/symex" xmlns:wpg="http://schemas.microsoft.com/office/word/2010/wordprocessingGroup" xmlns:wpi="http://schemas.microsoft.com/office/word/2010/wordprocessingInk" xmlns:wne="http://schemas.microsoft.com/office/word/2006/wordml" xmlns:wps="http://schemas.microsoft.com/office/word/2010/wordprocessingShape" mc:Ignorable="w14 w15 w16se wp14">
+<w:document xmlns:wpc="http://schemas.microsoft.com/office/word/2010/wordprocessingCanvas" xmlns:cx="http://schemas.microsoft.com/office/drawing/2014/chartex" xmlns:cx1="http://schemas.microsoft.com/office/drawing/2015/9/8/chartex" xmlns:cx2="http://schemas.microsoft.com/office/drawing/2015/10/21/chartex" xmlns:cx3="http://schemas.microsoft.com/office/drawing/2016/5/9/chartex" xmlns:cx4="http://schemas.microsoft.com/office/drawing/2016/5/10/chartex" xmlns:cx5="http://schemas.microsoft.com/office/drawing/2016/5/11/chartex" xmlns:cx6="http://schemas.microsoft.com/office/drawing/2016/5/12/chartex" xmlns:cx7="http://schemas.microsoft.com/office/drawing/2016/5/13/chartex" xmlns:cx8="http://schemas.microsoft.com/office/drawing/2016/5/14/chartex" xmlns:mc="http://schemas.openxmlformats.org/markup-compatibility/2006" xmlns:aink="http://schemas.microsoft.com/office/drawing/2016/ink" xmlns:am3d="http://schemas.microsoft.com/office/drawing/2017/model3d" xmlns:o="urn:schemas-microsoft-com:office:office" xmlns:r="http://schemas.openxmlformats.org/officeDocument/2006/relationships" xmlns:m="http://schemas.openxmlformats.org/officeDocument/2006/math" xmlns:v="urn:schemas-microsoft-com:vml" xmlns:wp14="http://schemas.microsoft.com/office/word/2010/wordprocessingDrawing" xmlns:wp="http://schemas.openxmlformats.org/drawingml/2006/wordprocessingDrawing" xmlns:w10="urn:schemas-microsoft-com:office:word" xmlns:w="http://schemas.openxmlformats.org/wordprocessingml/2006/main" xmlns:w14="http://schemas.microsoft.com/office/word/2010/wordml" xmlns:w15="http://schemas.microsoft.com/office/word/2012/wordml" xmlns:w16cex="http://schemas.microsoft.com/office/word/2018/wordml/cex" xmlns:w16cid="http://schemas.microsoft.com/office/word/2016/wordml/cid" xmlns:w16="http://schemas.microsoft.com/office/word/2018/wordml" xmlns:w16sdtdh="http://schemas.microsoft.com/office/word/2020/wordml/sdtdatahash" xmlns:w16se="http://schemas.microsoft.com/office/word/2015/wordml/symex" xmlns:wpg="http://schemas.microsoft.com/office/word/2010/wordprocessingGroup" xmlns:wpi="http://schemas.microsoft.com/office/word/2010/wordprocessingInk" xmlns:wne="http://schemas.microsoft.com/office/word/2006/wordml" xmlns:wps="http://schemas.microsoft.com/office/word/2010/wordprocessingShape" mc:Ignorable="w14 w15 w16se w16cid w16 w16cex w16sdtdh wp14">
   <w:body>
     <w:p>
       <w:r>
         <w:t>Intro: why migrating?</w:t>
       </w:r>
-    </w:p>
-    <w:p>
-      <w:r>
-        <w:t>Work on one table. Make one with a column on inches and convert it to cm by data migration.</w:t>
+      <w:r>
+        <w:t xml:space="preserve"> Benefits. Other migration tools with mysql maria and cloud</w:t>
       </w:r>
     </w:p>
     <w:p>
@@ -18,23 +16,215 @@
       </w:r>
     </w:p>
     <w:p>
-      <w:r>
-        <w:t>Use SQL Developer and their tools.</w:t>
-      </w:r>
-    </w:p>
-    <w:p>
-      <w:r>
-        <w:t>Make a table with 10 entries, make it nice and easy.</w:t>
+      <w:pPr>
+        <w:pStyle w:val="Heading1"/>
+      </w:pPr>
+      <w:r>
+        <w:t>Introduction</w:t>
+      </w:r>
+    </w:p>
+    <w:p>
+      <w:r>
+        <w:t>This tutorial is used to show how one can migrate a database from MySQL to Oracle.</w:t>
       </w:r>
     </w:p>
     <w:p/>
+    <w:p>
+      <w:pPr>
+        <w:pStyle w:val="Heading2"/>
+      </w:pPr>
+      <w:r>
+        <w:t>What is data migration?</w:t>
+      </w:r>
+    </w:p>
+    <w:p>
+      <w:r>
+        <w:t>“</w:t>
+      </w:r>
+      <w:r>
+        <w:t xml:space="preserve">Data migration is the process of selecting, preparing, extracting, and transforming data and permanently transferring it from one computer storage </w:t>
+      </w:r>
+      <w:r>
+        <w:t>system to another.</w:t>
+      </w:r>
+      <w:r>
+        <w:t xml:space="preserve">” </w:t>
+      </w:r>
+      <w:r>
+        <w:t>(Microsoft, n.d.)</w:t>
+      </w:r>
+    </w:p>
+    <w:p>
+      <w:r>
+        <w:t>Data migration is where one takes data from one database to another.</w:t>
+      </w:r>
+    </w:p>
+    <w:p/>
+    <w:p>
+      <w:pPr>
+        <w:pStyle w:val="Heading2"/>
+      </w:pPr>
+      <w:r>
+        <w:t>Benefits</w:t>
+      </w:r>
+    </w:p>
+    <w:p>
+      <w:pPr>
+        <w:rPr>
+          <w:rFonts w:asciiTheme="minorHAnsi" w:eastAsia="Times New Roman" w:hAnsiTheme="minorHAnsi" w:cstheme="minorHAnsi"/>
+          <w:sz w:val="24"/>
+          <w:szCs w:val="24"/>
+          <w:lang w:val="en-IE" w:eastAsia="en-IE"/>
+        </w:rPr>
+      </w:pPr>
+      <w:r>
+        <w:rPr>
+          <w:rFonts w:asciiTheme="minorHAnsi" w:hAnsiTheme="minorHAnsi" w:cstheme="minorHAnsi"/>
+        </w:rPr>
+        <w:t>Reasons why migration is good</w:t>
+      </w:r>
+      <w:r>
+        <w:rPr>
+          <w:rFonts w:asciiTheme="minorHAnsi" w:eastAsia="Times New Roman" w:hAnsiTheme="minorHAnsi" w:cstheme="minorHAnsi"/>
+          <w:sz w:val="24"/>
+          <w:szCs w:val="24"/>
+          <w:lang w:val="en-IE" w:eastAsia="en-IE"/>
+        </w:rPr>
+        <w:t>:</w:t>
+      </w:r>
+    </w:p>
+    <w:p>
+      <w:pPr>
+        <w:pStyle w:val="ListParagraph"/>
+      </w:pPr>
+      <w:r>
+        <w:t xml:space="preserve">Consistent: </w:t>
+      </w:r>
+      <w:r>
+        <w:t>You backup the entire database without interfering with the internal logic e.g. the datatypes are always the same</w:t>
+      </w:r>
+    </w:p>
+    <w:p>
+      <w:pPr>
+        <w:pStyle w:val="ListParagraph"/>
+      </w:pPr>
+      <w:r>
+        <w:t xml:space="preserve">Consolidation of </w:t>
+      </w:r>
+      <w:r>
+        <w:t>d</w:t>
+      </w:r>
+      <w:r>
+        <w:t>ata</w:t>
+      </w:r>
+      <w:r>
+        <w:t>: maybe you have multiple databases? Migration can be used to migrate all of these to one database.</w:t>
+      </w:r>
+    </w:p>
+    <w:p>
+      <w:pPr>
+        <w:pStyle w:val="ListParagraph"/>
+      </w:pPr>
+      <w:r>
+        <w:t xml:space="preserve">Mergers and </w:t>
+      </w:r>
+      <w:r>
+        <w:t>a</w:t>
+      </w:r>
+      <w:r>
+        <w:t>cquisitions</w:t>
+      </w:r>
+      <w:r>
+        <w:t>: similar to the above, this makes it easy to convert the database of the previous company and adapt it to the new one.</w:t>
+      </w:r>
+    </w:p>
+    <w:p>
+      <w:pPr>
+        <w:pStyle w:val="ListParagraph"/>
+      </w:pPr>
+      <w:r>
+        <w:t>Data and government c</w:t>
+      </w:r>
+      <w:r>
+        <w:t>ompliance</w:t>
+      </w:r>
+      <w:r>
+        <w:t>: certain things, like accessibility and data privacy laws, can be complied to when migrating to ensure they are not overstepping any boundaries.</w:t>
+      </w:r>
+    </w:p>
+    <w:p>
+      <w:pPr>
+        <w:pStyle w:val="ListParagraph"/>
+      </w:pPr>
+      <w:r>
+        <w:t xml:space="preserve">Data archiving: archive the entire database, retiring </w:t>
+      </w:r>
+      <w:r>
+        <w:t>obsolete or redundant data</w:t>
+      </w:r>
+      <w:r>
+        <w:t>.</w:t>
+      </w:r>
+    </w:p>
+    <w:p/>
+    <w:p>
+      <w:pPr>
+        <w:pStyle w:val="Heading2"/>
+      </w:pPr>
+      <w:r>
+        <w:t>Other tools</w:t>
+      </w:r>
+    </w:p>
+    <w:p>
+      <w:r>
+        <w:t xml:space="preserve">Other tools mentioned in </w:t>
+      </w:r>
+      <w:r>
+        <w:t>(Airbyte, 2024)</w:t>
+      </w:r>
+      <w:r>
+        <w:t>:</w:t>
+      </w:r>
+    </w:p>
+    <w:p>
+      <w:pPr>
+        <w:pStyle w:val="ListParagraph"/>
+        <w:numPr>
+          <w:ilvl w:val="0"/>
+          <w:numId w:val="2"/>
+        </w:numPr>
+      </w:pPr>
+      <w:r>
+        <w:t>Airbyte: the site’s own product. Open source ETL (e</w:t>
+      </w:r>
+      <w:r>
+        <w:t>xtract, transform, and load</w:t>
+      </w:r>
+      <w:r>
+        <w:t>) tool.</w:t>
+      </w:r>
+    </w:p>
+    <w:p>
+      <w:r>
+        <w:br w:type="page"/>
+      </w:r>
+    </w:p>
+    <w:p>
+      <w:pPr>
+        <w:pStyle w:val="Heading1"/>
+      </w:pPr>
+      <w:r>
+        <w:lastRenderedPageBreak/>
+        <w:t>The tutorial</w:t>
+      </w:r>
+    </w:p>
     <w:p>
       <w:r>
         <w:rPr>
           <w:noProof/>
         </w:rPr>
         <w:drawing>
-          <wp:inline distT="0" distB="0" distL="0" distR="0" wp14:anchorId="3CF42F93" wp14:editId="1F216EE6">
+          <wp:inline distT="0" distB="0" distL="0" distR="0" wp14:anchorId="20D4038B" wp14:editId="0098BC46">
             <wp:extent cx="5305425" cy="3600450"/>
             <wp:effectExtent l="0" t="0" r="9525" b="0"/>
             <wp:docPr id="1" name="Picture 1"/>
@@ -49,7 +239,7 @@
                     <pic:cNvPicPr/>
                   </pic:nvPicPr>
                   <pic:blipFill>
-                    <a:blip r:embed="rId4"/>
+                    <a:blip r:embed="rId5"/>
                     <a:stretch>
                       <a:fillRect/>
                     </a:stretch>
@@ -79,7 +269,7 @@
       <w:r>
         <w:t xml:space="preserve">I have modified the instructions from </w:t>
       </w:r>
-      <w:hyperlink r:id="rId5" w:history="1">
+      <w:hyperlink r:id="rId6" w:history="1">
         <w:r>
           <w:rPr>
             <w:rStyle w:val="Hyperlink"/>
@@ -98,88 +288,16 @@
       </w:r>
     </w:p>
     <w:p>
-      <w:pPr>
-        <w:spacing w:after="160"/>
-      </w:pPr>
       <w:r>
         <w:br w:type="page"/>
       </w:r>
     </w:p>
     <w:p>
       <w:pPr>
-        <w:pStyle w:val="Heading1"/>
+        <w:pStyle w:val="Heading2"/>
       </w:pPr>
       <w:r>
         <w:lastRenderedPageBreak/>
-        <w:t>Migration repository</w:t>
-      </w:r>
-    </w:p>
-    <w:p>
-      <w:r>
-        <w:t>In order for this to actually run, you need to setup a repository for the migration</w:t>
-      </w:r>
-    </w:p>
-    <w:p>
-      <w:r>
-        <w:t>select </w:t>
-      </w:r>
-      <w:r>
-        <w:rPr>
-          <w:b/>
-          <w:bCs/>
-        </w:rPr>
-        <w:t>Tools &gt; Migration &gt; Repository management &gt; Create Repository... </w:t>
-      </w:r>
-    </w:p>
-    <w:p>
-      <w:r>
-        <w:rPr>
-          <w:noProof/>
-          <w:lang w:val="en-GB" w:eastAsia="ja-JP"/>
-        </w:rPr>
-        <w:drawing>
-          <wp:inline distT="0" distB="0" distL="0" distR="0" wp14:anchorId="343BB6CF" wp14:editId="36CFC1F5">
-            <wp:extent cx="5731510" cy="3721735"/>
-            <wp:effectExtent l="0" t="0" r="2540" b="0"/>
-            <wp:docPr id="3" name="Picture 3"/>
-            <wp:cNvGraphicFramePr>
-              <a:graphicFrameLocks xmlns:a="http://schemas.openxmlformats.org/drawingml/2006/main" noChangeAspect="1"/>
-            </wp:cNvGraphicFramePr>
-            <a:graphic xmlns:a="http://schemas.openxmlformats.org/drawingml/2006/main">
-              <a:graphicData uri="http://schemas.openxmlformats.org/drawingml/2006/picture">
-                <pic:pic xmlns:pic="http://schemas.openxmlformats.org/drawingml/2006/picture">
-                  <pic:nvPicPr>
-                    <pic:cNvPr id="1" name=""/>
-                    <pic:cNvPicPr/>
-                  </pic:nvPicPr>
-                  <pic:blipFill>
-                    <a:blip r:embed="rId6"/>
-                    <a:stretch>
-                      <a:fillRect/>
-                    </a:stretch>
-                  </pic:blipFill>
-                  <pic:spPr>
-                    <a:xfrm>
-                      <a:off x="0" y="0"/>
-                      <a:ext cx="5731510" cy="3721735"/>
-                    </a:xfrm>
-                    <a:prstGeom prst="rect">
-                      <a:avLst/>
-                    </a:prstGeom>
-                  </pic:spPr>
-                </pic:pic>
-              </a:graphicData>
-            </a:graphic>
-          </wp:inline>
-        </w:drawing>
-      </w:r>
-    </w:p>
-    <w:p/>
-    <w:p>
-      <w:pPr>
-        <w:pStyle w:val="Heading1"/>
-      </w:pPr>
-      <w:r>
         <w:t>Driver installation</w:t>
       </w:r>
     </w:p>
@@ -227,7 +345,7 @@
           <w:lang w:val="en-GB" w:eastAsia="ja-JP"/>
         </w:rPr>
         <w:drawing>
-          <wp:inline distT="0" distB="0" distL="0" distR="0" wp14:anchorId="57E0C3CB" wp14:editId="7AA7672C">
+          <wp:inline distT="0" distB="0" distL="0" distR="0" wp14:anchorId="49E9FE23" wp14:editId="30C7502B">
             <wp:extent cx="5731510" cy="1341755"/>
             <wp:effectExtent l="0" t="0" r="2540" b="0"/>
             <wp:docPr id="2" name="Picture 2"/>
@@ -265,7 +383,6 @@
     </w:p>
     <w:p>
       <w:r>
-        <w:lastRenderedPageBreak/>
         <w:t xml:space="preserve">According to </w:t>
       </w:r>
       <w:hyperlink r:id="rId10" w:history="1">
@@ -299,7 +416,7 @@
           <w:lang w:val="en-GB" w:eastAsia="ja-JP"/>
         </w:rPr>
         <w:drawing>
-          <wp:inline distT="0" distB="0" distL="0" distR="0" wp14:anchorId="45260790" wp14:editId="00DDB0FB">
+          <wp:inline distT="0" distB="0" distL="0" distR="0" wp14:anchorId="695B5816" wp14:editId="704F355B">
             <wp:extent cx="5731510" cy="2251710"/>
             <wp:effectExtent l="0" t="0" r="2540" b="0"/>
             <wp:docPr id="4" name="Picture 4"/>
@@ -357,8 +474,9 @@
           <w:noProof/>
           <w:lang w:val="en-GB" w:eastAsia="ja-JP"/>
         </w:rPr>
+        <w:lastRenderedPageBreak/>
         <w:drawing>
-          <wp:inline distT="0" distB="0" distL="0" distR="0" wp14:anchorId="073E89DA" wp14:editId="02A0ACBA">
+          <wp:inline distT="0" distB="0" distL="0" distR="0" wp14:anchorId="29BEDD72" wp14:editId="1A421BC8">
             <wp:extent cx="5273040" cy="3085774"/>
             <wp:effectExtent l="0" t="0" r="3810" b="635"/>
             <wp:docPr id="5" name="Picture 5"/>
@@ -395,58 +513,49 @@
       </w:r>
     </w:p>
     <w:p>
+      <w:r>
+        <w:t>Restart and it should be available.</w:t>
+      </w:r>
+    </w:p>
+    <w:p/>
+    <w:p>
       <w:pPr>
         <w:spacing w:after="160"/>
       </w:pPr>
       <w:r>
-        <w:t>Restart and it should be available.</w:t>
-      </w:r>
-    </w:p>
-    <w:p>
-      <w:pPr>
-        <w:spacing w:after="160"/>
-      </w:pPr>
-      <w:r>
         <w:br w:type="page"/>
       </w:r>
     </w:p>
     <w:p>
       <w:pPr>
-        <w:pStyle w:val="Heading1"/>
+        <w:pStyle w:val="Heading2"/>
       </w:pPr>
       <w:r>
         <w:lastRenderedPageBreak/>
-        <w:t>Export SQL</w:t>
-      </w:r>
-    </w:p>
-    <w:p>
-      <w:pPr>
-        <w:spacing w:after="160"/>
-      </w:pPr>
-      <w:r>
-        <w:t xml:space="preserve">You will need to export the database. This is achieved by using mysqldump. I’m </w:t>
-      </w:r>
-      <w:r>
-        <w:t>using</w:t>
-      </w:r>
-      <w:r>
-        <w:t xml:space="preserve"> XAMPP as it has everything you need to get things working. Click on Shell on the right:</w:t>
-      </w:r>
-    </w:p>
-    <w:p>
-      <w:pPr>
-        <w:spacing w:after="160"/>
-      </w:pPr>
+        <w:t>Migration repository</w:t>
+      </w:r>
+    </w:p>
+    <w:p>
+      <w:r>
+        <w:t>In order for this to actually run, you need to setup a repository for the migration</w:t>
+      </w:r>
+    </w:p>
+    <w:p>
+      <w:r>
+        <w:t>select Tools &gt; Migration &gt; Repository management &gt; Create Repository... </w:t>
+      </w:r>
+    </w:p>
+    <w:p>
       <w:r>
         <w:rPr>
           <w:noProof/>
           <w:lang w:val="en-GB" w:eastAsia="ja-JP"/>
         </w:rPr>
         <w:drawing>
-          <wp:inline distT="0" distB="0" distL="0" distR="0" wp14:anchorId="72EEE202" wp14:editId="1C5E1641">
-            <wp:extent cx="5731510" cy="3716020"/>
+          <wp:inline distT="0" distB="0" distL="0" distR="0" wp14:anchorId="7E7B758F" wp14:editId="6159EEA0">
+            <wp:extent cx="5731510" cy="3721735"/>
             <wp:effectExtent l="0" t="0" r="2540" b="0"/>
-            <wp:docPr id="6" name="Picture 6"/>
+            <wp:docPr id="3" name="Picture 3"/>
             <wp:cNvGraphicFramePr>
               <a:graphicFrameLocks xmlns:a="http://schemas.openxmlformats.org/drawingml/2006/main" noChangeAspect="1"/>
             </wp:cNvGraphicFramePr>
@@ -466,6 +575,77 @@
                   <pic:spPr>
                     <a:xfrm>
                       <a:off x="0" y="0"/>
+                      <a:ext cx="5731510" cy="3721735"/>
+                    </a:xfrm>
+                    <a:prstGeom prst="rect">
+                      <a:avLst/>
+                    </a:prstGeom>
+                  </pic:spPr>
+                </pic:pic>
+              </a:graphicData>
+            </a:graphic>
+          </wp:inline>
+        </w:drawing>
+      </w:r>
+    </w:p>
+    <w:p>
+      <w:pPr>
+        <w:spacing w:after="160"/>
+      </w:pPr>
+      <w:r>
+        <w:br w:type="page"/>
+      </w:r>
+    </w:p>
+    <w:p>
+      <w:pPr>
+        <w:pStyle w:val="Heading2"/>
+      </w:pPr>
+      <w:r>
+        <w:lastRenderedPageBreak/>
+        <w:t>Export SQL</w:t>
+      </w:r>
+    </w:p>
+    <w:p>
+      <w:r>
+        <w:t xml:space="preserve">You will need to export the database. This is achieved by using mysqldump. I’m </w:t>
+      </w:r>
+      <w:r>
+        <w:t>using</w:t>
+      </w:r>
+      <w:r>
+        <w:t xml:space="preserve"> XAMPP as it has everything you need to get things working. Click on Shell on the right:</w:t>
+      </w:r>
+    </w:p>
+    <w:p>
+      <w:r>
+        <w:rPr>
+          <w:noProof/>
+          <w:lang w:val="en-GB" w:eastAsia="ja-JP"/>
+        </w:rPr>
+        <w:drawing>
+          <wp:inline distT="0" distB="0" distL="0" distR="0" wp14:anchorId="66ABB1ED" wp14:editId="63D5D186">
+            <wp:extent cx="5731510" cy="3716020"/>
+            <wp:effectExtent l="0" t="0" r="2540" b="0"/>
+            <wp:docPr id="6" name="Picture 6"/>
+            <wp:cNvGraphicFramePr>
+              <a:graphicFrameLocks xmlns:a="http://schemas.openxmlformats.org/drawingml/2006/main" noChangeAspect="1"/>
+            </wp:cNvGraphicFramePr>
+            <a:graphic xmlns:a="http://schemas.openxmlformats.org/drawingml/2006/main">
+              <a:graphicData uri="http://schemas.openxmlformats.org/drawingml/2006/picture">
+                <pic:pic xmlns:pic="http://schemas.openxmlformats.org/drawingml/2006/picture">
+                  <pic:nvPicPr>
+                    <pic:cNvPr id="1" name=""/>
+                    <pic:cNvPicPr/>
+                  </pic:nvPicPr>
+                  <pic:blipFill>
+                    <a:blip r:embed="rId14"/>
+                    <a:stretch>
+                      <a:fillRect/>
+                    </a:stretch>
+                  </pic:blipFill>
+                  <pic:spPr>
+                    <a:xfrm>
+                      <a:off x="0" y="0"/>
                       <a:ext cx="5731510" cy="3716020"/>
                     </a:xfrm>
                     <a:prstGeom prst="rect">
@@ -480,21 +660,15 @@
       </w:r>
     </w:p>
     <w:p>
-      <w:pPr>
-        <w:spacing w:after="160"/>
-      </w:pPr>
       <w:r>
         <w:t>…to open a shell that can interact with MySQL.</w:t>
       </w:r>
     </w:p>
     <w:p>
-      <w:pPr>
-        <w:spacing w:after="160"/>
-      </w:pPr>
       <w:r>
         <w:t xml:space="preserve">According to </w:t>
       </w:r>
-      <w:hyperlink r:id="rId14" w:history="1">
+      <w:hyperlink r:id="rId15" w:history="1">
         <w:r>
           <w:rPr>
             <w:rStyle w:val="Hyperlink"/>
@@ -507,16 +681,7 @@
       </w:r>
     </w:p>
     <w:p>
-      <w:pPr>
-        <w:spacing w:after="160"/>
-        <w:rPr>
-          <w:rFonts w:ascii="Consolas" w:hAnsi="Consolas"/>
-        </w:rPr>
-      </w:pPr>
-      <w:r>
-        <w:rPr>
-          <w:rFonts w:ascii="Consolas" w:hAnsi="Consolas"/>
-        </w:rPr>
+      <w:r>
         <w:t>mysqldump [options] your_db_name [tbl_name ...]</w:t>
       </w:r>
     </w:p>
@@ -526,16 +691,7 @@
       </w:r>
     </w:p>
     <w:p>
-      <w:pPr>
-        <w:spacing w:after="160"/>
-        <w:rPr>
-          <w:rFonts w:ascii="Consolas" w:hAnsi="Consolas"/>
-        </w:rPr>
-      </w:pPr>
-      <w:r>
-        <w:rPr>
-          <w:rFonts w:ascii="Consolas" w:hAnsi="Consolas"/>
-        </w:rPr>
+      <w:r>
         <w:t># mysqldump.exe -u root -p test object_lengths &gt; object_lengths.sql</w:t>
       </w:r>
     </w:p>
@@ -545,16 +701,13 @@
       </w:r>
     </w:p>
     <w:p>
-      <w:pPr>
-        <w:spacing w:after="160"/>
-      </w:pPr>
       <w:r>
         <w:br w:type="page"/>
       </w:r>
     </w:p>
     <w:p>
       <w:pPr>
-        <w:pStyle w:val="Heading1"/>
+        <w:pStyle w:val="Heading2"/>
       </w:pPr>
       <w:r>
         <w:lastRenderedPageBreak/>
@@ -568,78 +721,85 @@
     </w:p>
     <w:p>
       <w:r>
-        <w:t>Now, in order to convert the inches to centimeters, execure the following code:</w:t>
+        <w:t xml:space="preserve">Now, in order to convert the inches to centimeters, </w:t>
+      </w:r>
+      <w:r>
+        <w:t>execute</w:t>
+      </w:r>
+      <w:r>
+        <w:t xml:space="preserve"> the following code:</w:t>
+      </w:r>
+    </w:p>
+    <w:p>
+      <w:r>
+        <w:t>ALTER TABLE object_lengths</w:t>
+      </w:r>
+    </w:p>
+    <w:p>
+      <w:r>
+        <w:t>ADD length_cm DECIMAL(5,2);</w:t>
+      </w:r>
+    </w:p>
+    <w:p/>
+    <w:p>
+      <w:r>
+        <w:t>UPDATE object_lengths</w:t>
+      </w:r>
+    </w:p>
+    <w:p>
+      <w:r>
+        <w:t>SET length_cm = length_inches * 2.54;</w:t>
+      </w:r>
+    </w:p>
+    <w:p/>
+    <w:p>
+      <w:r>
+        <w:t>This will create a new column that converts the inches. Any extra numbers will be truncated.</w:t>
+      </w:r>
+    </w:p>
+    <w:p>
+      <w:r>
+        <w:br w:type="page"/>
+      </w:r>
+    </w:p>
+    <w:p>
+      <w:pPr>
+        <w:pStyle w:val="Heading1"/>
+      </w:pPr>
+      <w:r>
+        <w:lastRenderedPageBreak/>
+        <w:t>Bibliography</w:t>
       </w:r>
     </w:p>
     <w:p>
       <w:pPr>
         <w:rPr>
-          <w:rFonts w:ascii="Consolas" w:hAnsi="Consolas"/>
+          <w:rFonts w:ascii="Times New Roman" w:eastAsia="Times New Roman" w:hAnsi="Times New Roman"/>
+          <w:sz w:val="24"/>
+          <w:szCs w:val="24"/>
+          <w:lang w:val="en-IE" w:eastAsia="en-IE"/>
         </w:rPr>
       </w:pPr>
       <w:r>
-        <w:rPr>
-          <w:rFonts w:ascii="Consolas" w:hAnsi="Consolas"/>
-        </w:rPr>
-        <w:t>ALTER TABLE object_lengths</w:t>
-      </w:r>
-    </w:p>
-    <w:p>
-      <w:pPr>
-        <w:rPr>
-          <w:rFonts w:ascii="Consolas" w:hAnsi="Consolas"/>
-        </w:rPr>
-      </w:pPr>
-      <w:r>
-        <w:rPr>
-          <w:rFonts w:ascii="Consolas" w:hAnsi="Consolas"/>
-        </w:rPr>
-        <w:t>ADD length_cm DECIMAL(5,2);</w:t>
-      </w:r>
-    </w:p>
-    <w:p>
-      <w:pPr>
-        <w:rPr>
-          <w:rFonts w:ascii="Consolas" w:hAnsi="Consolas"/>
-        </w:rPr>
-      </w:pPr>
-    </w:p>
-    <w:p>
-      <w:pPr>
-        <w:rPr>
-          <w:rFonts w:ascii="Consolas" w:hAnsi="Consolas"/>
-        </w:rPr>
-      </w:pPr>
-      <w:r>
-        <w:rPr>
-          <w:rFonts w:ascii="Consolas" w:hAnsi="Consolas"/>
-        </w:rPr>
-        <w:t>UPDATE object_lengths</w:t>
-      </w:r>
-    </w:p>
-    <w:p>
-      <w:pPr>
-        <w:rPr>
-          <w:rFonts w:ascii="Consolas" w:hAnsi="Consolas"/>
-        </w:rPr>
-      </w:pPr>
-      <w:r>
-        <w:rPr>
-          <w:rFonts w:ascii="Consolas" w:hAnsi="Consolas"/>
-        </w:rPr>
-        <w:t>SET length_cm = length_inches * 2.54;</w:t>
+        <w:t>Airbyte, 2024. Top 10 Data Migration Tools to follow in 2024 | Airbyte. [online] airbyte.com.</w:t>
+      </w:r>
+      <w:r>
+        <w:t xml:space="preserve"> Available at: &lt;https://airbyte.com/top-etl-tools-for-sources/top-data-migration-tools&gt; [Accessed 18 April 2024].</w:t>
+      </w:r>
+    </w:p>
+    <w:p>
+      <w:r>
+        <w:t xml:space="preserve">Microsoft, n.d. </w:t>
+      </w:r>
+      <w:r>
+        <w:t>What is Data Migration? | Microsoft Azure</w:t>
+      </w:r>
+      <w:r>
+        <w:t>. [online] azure.microsoft.com. Available at: &lt;https://azure.microsoft.com/en-us/resources/cloud-computing-dictionary/what-is-data-migration&gt;.</w:t>
       </w:r>
     </w:p>
     <w:p/>
-    <w:p>
-      <w:r>
-        <w:t>This will create a new column that converts the inches. Any extra numbers will be truncated.</w:t>
-      </w:r>
-    </w:p>
-    <w:p>
-      <w:bookmarkStart w:id="0" w:name="_GoBack"/>
-      <w:bookmarkEnd w:id="0"/>
-    </w:p>
+    <w:p/>
     <w:sectPr>
       <w:pgSz w:w="11906" w:h="16838"/>
       <w:pgMar w:top="1440" w:right="1440" w:bottom="1440" w:left="1440" w:header="708" w:footer="708" w:gutter="0"/>
@@ -650,8 +810,109 @@
 </w:document>
 </file>
 
+<file path=word/numbering.xml><?xml version="1.0" encoding="utf-8"?>
+<w:numbering xmlns:wpc="http://schemas.microsoft.com/office/word/2010/wordprocessingCanvas" xmlns:cx="http://schemas.microsoft.com/office/drawing/2014/chartex" xmlns:cx1="http://schemas.microsoft.com/office/drawing/2015/9/8/chartex" xmlns:cx2="http://schemas.microsoft.com/office/drawing/2015/10/21/chartex" xmlns:cx3="http://schemas.microsoft.com/office/drawing/2016/5/9/chartex" xmlns:cx4="http://schemas.microsoft.com/office/drawing/2016/5/10/chartex" xmlns:cx5="http://schemas.microsoft.com/office/drawing/2016/5/11/chartex" xmlns:cx6="http://schemas.microsoft.com/office/drawing/2016/5/12/chartex" xmlns:cx7="http://schemas.microsoft.com/office/drawing/2016/5/13/chartex" xmlns:cx8="http://schemas.microsoft.com/office/drawing/2016/5/14/chartex" xmlns:mc="http://schemas.openxmlformats.org/markup-compatibility/2006" xmlns:aink="http://schemas.microsoft.com/office/drawing/2016/ink" xmlns:am3d="http://schemas.microsoft.com/office/drawing/2017/model3d" xmlns:o="urn:schemas-microsoft-com:office:office" xmlns:r="http://schemas.openxmlformats.org/officeDocument/2006/relationships" xmlns:m="http://schemas.openxmlformats.org/officeDocument/2006/math" xmlns:v="urn:schemas-microsoft-com:vml" xmlns:wp14="http://schemas.microsoft.com/office/word/2010/wordprocessingDrawing" xmlns:wp="http://schemas.openxmlformats.org/drawingml/2006/wordprocessingDrawing" xmlns:w10="urn:schemas-microsoft-com:office:word" xmlns:w="http://schemas.openxmlformats.org/wordprocessingml/2006/main" xmlns:w14="http://schemas.microsoft.com/office/word/2010/wordml" xmlns:w15="http://schemas.microsoft.com/office/word/2012/wordml" xmlns:w16cex="http://schemas.microsoft.com/office/word/2018/wordml/cex" xmlns:w16cid="http://schemas.microsoft.com/office/word/2016/wordml/cid" xmlns:w16="http://schemas.microsoft.com/office/word/2018/wordml" xmlns:w16sdtdh="http://schemas.microsoft.com/office/word/2020/wordml/sdtdatahash" xmlns:w16se="http://schemas.microsoft.com/office/word/2015/wordml/symex" xmlns:wpg="http://schemas.microsoft.com/office/word/2010/wordprocessingGroup" xmlns:wpi="http://schemas.microsoft.com/office/word/2010/wordprocessingInk" xmlns:wne="http://schemas.microsoft.com/office/word/2006/wordml" xmlns:wps="http://schemas.microsoft.com/office/word/2010/wordprocessingShape" mc:Ignorable="w14 w15 w16se w16cid w16 w16cex w16sdtdh wp14">
+  <w:abstractNum w:abstractNumId="0" w15:restartNumberingAfterBreak="0">
+    <w:nsid w:val="5F9811F1"/>
+    <w:multiLevelType w:val="hybridMultilevel"/>
+    <w:tmpl w:val="DAE659EA"/>
+    <w:lvl w:ilvl="0" w:tplc="BD84E700">
+      <w:start w:val="1"/>
+      <w:numFmt w:val="decimal"/>
+      <w:pStyle w:val="ListParagraph"/>
+      <w:lvlText w:val="%1."/>
+      <w:lvlJc w:val="left"/>
+      <w:pPr>
+        <w:ind w:left="720" w:hanging="360"/>
+      </w:pPr>
+    </w:lvl>
+    <w:lvl w:ilvl="1" w:tplc="18090019" w:tentative="1">
+      <w:start w:val="1"/>
+      <w:numFmt w:val="lowerLetter"/>
+      <w:lvlText w:val="%2."/>
+      <w:lvlJc w:val="left"/>
+      <w:pPr>
+        <w:ind w:left="1440" w:hanging="360"/>
+      </w:pPr>
+    </w:lvl>
+    <w:lvl w:ilvl="2" w:tplc="1809001B" w:tentative="1">
+      <w:start w:val="1"/>
+      <w:numFmt w:val="lowerRoman"/>
+      <w:lvlText w:val="%3."/>
+      <w:lvlJc w:val="right"/>
+      <w:pPr>
+        <w:ind w:left="2160" w:hanging="180"/>
+      </w:pPr>
+    </w:lvl>
+    <w:lvl w:ilvl="3" w:tplc="1809000F" w:tentative="1">
+      <w:start w:val="1"/>
+      <w:numFmt w:val="decimal"/>
+      <w:lvlText w:val="%4."/>
+      <w:lvlJc w:val="left"/>
+      <w:pPr>
+        <w:ind w:left="2880" w:hanging="360"/>
+      </w:pPr>
+    </w:lvl>
+    <w:lvl w:ilvl="4" w:tplc="18090019" w:tentative="1">
+      <w:start w:val="1"/>
+      <w:numFmt w:val="lowerLetter"/>
+      <w:lvlText w:val="%5."/>
+      <w:lvlJc w:val="left"/>
+      <w:pPr>
+        <w:ind w:left="3600" w:hanging="360"/>
+      </w:pPr>
+    </w:lvl>
+    <w:lvl w:ilvl="5" w:tplc="1809001B" w:tentative="1">
+      <w:start w:val="1"/>
+      <w:numFmt w:val="lowerRoman"/>
+      <w:lvlText w:val="%6."/>
+      <w:lvlJc w:val="right"/>
+      <w:pPr>
+        <w:ind w:left="4320" w:hanging="180"/>
+      </w:pPr>
+    </w:lvl>
+    <w:lvl w:ilvl="6" w:tplc="1809000F" w:tentative="1">
+      <w:start w:val="1"/>
+      <w:numFmt w:val="decimal"/>
+      <w:lvlText w:val="%7."/>
+      <w:lvlJc w:val="left"/>
+      <w:pPr>
+        <w:ind w:left="5040" w:hanging="360"/>
+      </w:pPr>
+    </w:lvl>
+    <w:lvl w:ilvl="7" w:tplc="18090019" w:tentative="1">
+      <w:start w:val="1"/>
+      <w:numFmt w:val="lowerLetter"/>
+      <w:lvlText w:val="%8."/>
+      <w:lvlJc w:val="left"/>
+      <w:pPr>
+        <w:ind w:left="5760" w:hanging="360"/>
+      </w:pPr>
+    </w:lvl>
+    <w:lvl w:ilvl="8" w:tplc="1809001B" w:tentative="1">
+      <w:start w:val="1"/>
+      <w:numFmt w:val="lowerRoman"/>
+      <w:lvlText w:val="%9."/>
+      <w:lvlJc w:val="right"/>
+      <w:pPr>
+        <w:ind w:left="6480" w:hanging="180"/>
+      </w:pPr>
+    </w:lvl>
+  </w:abstractNum>
+  <w:num w:numId="1">
+    <w:abstractNumId w:val="0"/>
+  </w:num>
+  <w:num w:numId="2">
+    <w:abstractNumId w:val="0"/>
+    <w:lvlOverride w:ilvl="0">
+      <w:startOverride w:val="1"/>
+    </w:lvlOverride>
+  </w:num>
+</w:numbering>
+</file>
+
 <file path=word/styles.xml><?xml version="1.0" encoding="utf-8"?>
-<w:styles xmlns:mc="http://schemas.openxmlformats.org/markup-compatibility/2006" xmlns:r="http://schemas.openxmlformats.org/officeDocument/2006/relationships" xmlns:w="http://schemas.openxmlformats.org/wordprocessingml/2006/main" xmlns:w14="http://schemas.microsoft.com/office/word/2010/wordml" xmlns:w15="http://schemas.microsoft.com/office/word/2012/wordml" xmlns:w16se="http://schemas.microsoft.com/office/word/2015/wordml/symex" mc:Ignorable="w14 w15 w16se">
+<w:styles xmlns:mc="http://schemas.openxmlformats.org/markup-compatibility/2006" xmlns:r="http://schemas.openxmlformats.org/officeDocument/2006/relationships" xmlns:w="http://schemas.openxmlformats.org/wordprocessingml/2006/main" xmlns:w14="http://schemas.microsoft.com/office/word/2010/wordml" xmlns:w15="http://schemas.microsoft.com/office/word/2012/wordml" xmlns:w16cex="http://schemas.microsoft.com/office/word/2018/wordml/cex" xmlns:w16cid="http://schemas.microsoft.com/office/word/2016/wordml/cid" xmlns:w16="http://schemas.microsoft.com/office/word/2018/wordml" xmlns:w16sdtdh="http://schemas.microsoft.com/office/word/2020/wordml/sdtdatahash" xmlns:w16se="http://schemas.microsoft.com/office/word/2015/wordml/symex" mc:Ignorable="w14 w15 w16se w16cid w16 w16cex w16sdtdh">
   <w:docDefaults>
     <w:rPrDefault>
       <w:rPr>
@@ -667,7 +928,7 @@
       </w:pPr>
     </w:pPrDefault>
   </w:docDefaults>
-  <w:latentStyles w:defLockedState="0" w:defUIPriority="99" w:defSemiHidden="0" w:defUnhideWhenUsed="0" w:defQFormat="0" w:count="371">
+  <w:latentStyles w:defLockedState="0" w:defUIPriority="99" w:defSemiHidden="0" w:defUnhideWhenUsed="0" w:defQFormat="0" w:count="376">
     <w:lsdException w:name="Normal" w:uiPriority="0" w:qFormat="1"/>
     <w:lsdException w:name="heading 1" w:uiPriority="9" w:qFormat="1"/>
     <w:lsdException w:name="heading 2" w:semiHidden="1" w:uiPriority="9" w:unhideWhenUsed="1" w:qFormat="1"/>
@@ -773,7 +1034,6 @@
     <w:lsdException w:name="HTML Sample" w:semiHidden="1" w:unhideWhenUsed="1"/>
     <w:lsdException w:name="HTML Typewriter" w:semiHidden="1" w:unhideWhenUsed="1"/>
     <w:lsdException w:name="HTML Variable" w:semiHidden="1" w:unhideWhenUsed="1"/>
-    <w:lsdException w:name="Normal Table" w:semiHidden="1" w:unhideWhenUsed="1"/>
     <w:lsdException w:name="annotation subject" w:semiHidden="1" w:unhideWhenUsed="1"/>
     <w:lsdException w:name="No List" w:semiHidden="1" w:unhideWhenUsed="1"/>
     <w:lsdException w:name="Outline List 1" w:semiHidden="1" w:unhideWhenUsed="1"/>
@@ -816,11 +1076,8 @@
     <w:lsdException w:name="Table Contemporary" w:semiHidden="1" w:unhideWhenUsed="1"/>
     <w:lsdException w:name="Table Elegant" w:semiHidden="1" w:unhideWhenUsed="1"/>
     <w:lsdException w:name="Table Professional" w:semiHidden="1" w:unhideWhenUsed="1"/>
-    <w:lsdException w:name="Table Subtle 1" w:semiHidden="1" w:unhideWhenUsed="1"/>
     <w:lsdException w:name="Table Subtle 2" w:semiHidden="1" w:unhideWhenUsed="1"/>
     <w:lsdException w:name="Table Web 1" w:semiHidden="1" w:unhideWhenUsed="1"/>
-    <w:lsdException w:name="Table Web 2" w:semiHidden="1" w:unhideWhenUsed="1"/>
-    <w:lsdException w:name="Table Web 3" w:semiHidden="1" w:unhideWhenUsed="1"/>
     <w:lsdException w:name="Balloon Text" w:semiHidden="1" w:unhideWhenUsed="1"/>
     <w:lsdException w:name="Table Grid" w:uiPriority="39"/>
     <w:lsdException w:name="Table Theme" w:semiHidden="1" w:unhideWhenUsed="1"/>
@@ -1039,11 +1296,16 @@
     <w:lsdException w:name="List Table 5 Dark Accent 6" w:uiPriority="50"/>
     <w:lsdException w:name="List Table 6 Colorful Accent 6" w:uiPriority="51"/>
     <w:lsdException w:name="List Table 7 Colorful Accent 6" w:uiPriority="52"/>
+    <w:lsdException w:name="Mention" w:semiHidden="1" w:unhideWhenUsed="1"/>
+    <w:lsdException w:name="Smart Hyperlink" w:semiHidden="1" w:unhideWhenUsed="1"/>
+    <w:lsdException w:name="Hashtag" w:semiHidden="1" w:unhideWhenUsed="1"/>
+    <w:lsdException w:name="Unresolved Mention" w:semiHidden="1" w:unhideWhenUsed="1"/>
+    <w:lsdException w:name="Smart Link" w:semiHidden="1" w:unhideWhenUsed="1"/>
   </w:latentStyles>
   <w:style w:type="paragraph" w:default="1" w:styleId="Normal">
     <w:name w:val="Normal"/>
     <w:qFormat/>
-    <w:rsid w:val="00847CA2"/>
+    <w:rsid w:val="00623717"/>
     <w:pPr>
       <w:spacing w:after="120"/>
     </w:pPr>
@@ -1061,12 +1323,33 @@
     <w:link w:val="Heading1Char"/>
     <w:uiPriority w:val="9"/>
     <w:qFormat/>
-    <w:rsid w:val="000E0444"/>
+    <w:rsid w:val="002C14A5"/>
     <w:pPr>
       <w:keepNext/>
       <w:keepLines/>
-      <w:spacing w:before="240" w:after="0"/>
+      <w:spacing w:after="240"/>
       <w:outlineLvl w:val="0"/>
+    </w:pPr>
+    <w:rPr>
+      <w:rFonts w:asciiTheme="majorHAnsi" w:eastAsiaTheme="majorEastAsia" w:hAnsiTheme="majorHAnsi" w:cstheme="majorBidi"/>
+      <w:color w:val="2E74B5" w:themeColor="accent1" w:themeShade="BF"/>
+      <w:sz w:val="40"/>
+      <w:szCs w:val="40"/>
+    </w:rPr>
+  </w:style>
+  <w:style w:type="paragraph" w:styleId="Heading2">
+    <w:name w:val="heading 2"/>
+    <w:basedOn w:val="Normal"/>
+    <w:next w:val="Normal"/>
+    <w:link w:val="Heading2Char"/>
+    <w:uiPriority w:val="9"/>
+    <w:unhideWhenUsed/>
+    <w:qFormat/>
+    <w:rsid w:val="002C14A5"/>
+    <w:pPr>
+      <w:keepNext/>
+      <w:keepLines/>
+      <w:outlineLvl w:val="1"/>
     </w:pPr>
     <w:rPr>
       <w:rFonts w:asciiTheme="majorHAnsi" w:eastAsiaTheme="majorEastAsia" w:hAnsiTheme="majorHAnsi" w:cstheme="majorBidi"/>
@@ -1117,13 +1400,75 @@
     <w:basedOn w:val="DefaultParagraphFont"/>
     <w:link w:val="Heading1"/>
     <w:uiPriority w:val="9"/>
-    <w:rsid w:val="000E0444"/>
+    <w:rsid w:val="002C14A5"/>
+    <w:rPr>
+      <w:rFonts w:asciiTheme="majorHAnsi" w:eastAsiaTheme="majorEastAsia" w:hAnsiTheme="majorHAnsi" w:cstheme="majorBidi"/>
+      <w:color w:val="2E74B5" w:themeColor="accent1" w:themeShade="BF"/>
+      <w:sz w:val="40"/>
+      <w:szCs w:val="40"/>
+      <w:lang w:val="en-US" w:eastAsia="en-US"/>
+    </w:rPr>
+  </w:style>
+  <w:style w:type="character" w:styleId="FollowedHyperlink">
+    <w:name w:val="FollowedHyperlink"/>
+    <w:basedOn w:val="DefaultParagraphFont"/>
+    <w:uiPriority w:val="99"/>
+    <w:semiHidden/>
+    <w:unhideWhenUsed/>
+    <w:rsid w:val="00013469"/>
+    <w:rPr>
+      <w:color w:val="954F72" w:themeColor="followedHyperlink"/>
+      <w:u w:val="single"/>
+    </w:rPr>
+  </w:style>
+  <w:style w:type="character" w:customStyle="1" w:styleId="Heading2Char">
+    <w:name w:val="Heading 2 Char"/>
+    <w:basedOn w:val="DefaultParagraphFont"/>
+    <w:link w:val="Heading2"/>
+    <w:uiPriority w:val="9"/>
+    <w:rsid w:val="002C14A5"/>
     <w:rPr>
       <w:rFonts w:asciiTheme="majorHAnsi" w:eastAsiaTheme="majorEastAsia" w:hAnsiTheme="majorHAnsi" w:cstheme="majorBidi"/>
       <w:color w:val="2E74B5" w:themeColor="accent1" w:themeShade="BF"/>
       <w:sz w:val="32"/>
       <w:szCs w:val="32"/>
       <w:lang w:val="en-US" w:eastAsia="en-US"/>
+    </w:rPr>
+  </w:style>
+  <w:style w:type="paragraph" w:styleId="NormalWeb">
+    <w:name w:val="Normal (Web)"/>
+    <w:basedOn w:val="Normal"/>
+    <w:uiPriority w:val="99"/>
+    <w:unhideWhenUsed/>
+    <w:rsid w:val="00E10C5C"/>
+    <w:pPr>
+      <w:spacing w:before="100" w:beforeAutospacing="1" w:after="100" w:afterAutospacing="1" w:line="240" w:lineRule="auto"/>
+    </w:pPr>
+    <w:rPr>
+      <w:rFonts w:ascii="Times New Roman" w:eastAsia="Times New Roman" w:hAnsi="Times New Roman"/>
+      <w:sz w:val="24"/>
+      <w:szCs w:val="24"/>
+      <w:lang w:val="en-IE" w:eastAsia="en-IE"/>
+    </w:rPr>
+  </w:style>
+  <w:style w:type="paragraph" w:styleId="ListParagraph">
+    <w:name w:val="List Paragraph"/>
+    <w:basedOn w:val="Normal"/>
+    <w:uiPriority w:val="34"/>
+    <w:qFormat/>
+    <w:rsid w:val="00400749"/>
+    <w:pPr>
+      <w:numPr>
+        <w:numId w:val="1"/>
+      </w:numPr>
+      <w:spacing w:line="276" w:lineRule="auto"/>
+      <w:contextualSpacing/>
+    </w:pPr>
+    <w:rPr>
+      <w:rFonts w:asciiTheme="minorHAnsi" w:eastAsia="Times New Roman" w:hAnsiTheme="minorHAnsi" w:cstheme="minorHAnsi"/>
+      <w:sz w:val="24"/>
+      <w:szCs w:val="24"/>
+      <w:lang w:val="en-IE" w:eastAsia="en-IE"/>
     </w:rPr>
   </w:style>
 </w:styles>

</xml_diff>

<commit_message>
Why did I forget to write about the other tools?
</commit_message>
<xml_diff>
--- a/SQL Data Migration.docx
+++ b/SQL Data Migration.docx
@@ -3,19 +3,6 @@
 <w:document xmlns:wpc="http://schemas.microsoft.com/office/word/2010/wordprocessingCanvas" xmlns:cx="http://schemas.microsoft.com/office/drawing/2014/chartex" xmlns:cx1="http://schemas.microsoft.com/office/drawing/2015/9/8/chartex" xmlns:cx2="http://schemas.microsoft.com/office/drawing/2015/10/21/chartex" xmlns:cx3="http://schemas.microsoft.com/office/drawing/2016/5/9/chartex" xmlns:cx4="http://schemas.microsoft.com/office/drawing/2016/5/10/chartex" xmlns:cx5="http://schemas.microsoft.com/office/drawing/2016/5/11/chartex" xmlns:cx6="http://schemas.microsoft.com/office/drawing/2016/5/12/chartex" xmlns:cx7="http://schemas.microsoft.com/office/drawing/2016/5/13/chartex" xmlns:cx8="http://schemas.microsoft.com/office/drawing/2016/5/14/chartex" xmlns:mc="http://schemas.openxmlformats.org/markup-compatibility/2006" xmlns:aink="http://schemas.microsoft.com/office/drawing/2016/ink" xmlns:am3d="http://schemas.microsoft.com/office/drawing/2017/model3d" xmlns:o="urn:schemas-microsoft-com:office:office" xmlns:r="http://schemas.openxmlformats.org/officeDocument/2006/relationships" xmlns:m="http://schemas.openxmlformats.org/officeDocument/2006/math" xmlns:v="urn:schemas-microsoft-com:vml" xmlns:wp14="http://schemas.microsoft.com/office/word/2010/wordprocessingDrawing" xmlns:wp="http://schemas.openxmlformats.org/drawingml/2006/wordprocessingDrawing" xmlns:w10="urn:schemas-microsoft-com:office:word" xmlns:w="http://schemas.openxmlformats.org/wordprocessingml/2006/main" xmlns:w14="http://schemas.microsoft.com/office/word/2010/wordml" xmlns:w15="http://schemas.microsoft.com/office/word/2012/wordml" xmlns:w16cex="http://schemas.microsoft.com/office/word/2018/wordml/cex" xmlns:w16cid="http://schemas.microsoft.com/office/word/2016/wordml/cid" xmlns:w16="http://schemas.microsoft.com/office/word/2018/wordml" xmlns:w16sdtdh="http://schemas.microsoft.com/office/word/2020/wordml/sdtdatahash" xmlns:w16se="http://schemas.microsoft.com/office/word/2015/wordml/symex" xmlns:wpg="http://schemas.microsoft.com/office/word/2010/wordprocessingGroup" xmlns:wpi="http://schemas.microsoft.com/office/word/2010/wordprocessingInk" xmlns:wne="http://schemas.microsoft.com/office/word/2006/wordml" xmlns:wps="http://schemas.microsoft.com/office/word/2010/wordprocessingShape" mc:Ignorable="w14 w15 w16se w16cid w16 w16cex w16sdtdh wp14">
   <w:body>
     <w:p>
-      <w:r>
-        <w:t>Intro: why migrating?</w:t>
-      </w:r>
-      <w:r>
-        <w:t xml:space="preserve"> Benefits. Other migration tools with mysql maria and cloud</w:t>
-      </w:r>
-    </w:p>
-    <w:p>
-      <w:r>
-        <w:t>The data migration is important, not the Db nor the tables.</w:t>
-      </w:r>
-    </w:p>
-    <w:p>
       <w:pPr>
         <w:pStyle w:val="Heading1"/>
       </w:pPr>
@@ -45,13 +32,7 @@
         <w:t xml:space="preserve">Data migration is the process of selecting, preparing, extracting, and transforming data and permanently transferring it from one computer storage </w:t>
       </w:r>
       <w:r>
-        <w:t>system to another.</w:t>
-      </w:r>
-      <w:r>
-        <w:t xml:space="preserve">” </w:t>
-      </w:r>
-      <w:r>
-        <w:t>(Microsoft, n.d.)</w:t>
+        <w:t>system to another.” (Microsoft, n.d.)</w:t>
       </w:r>
     </w:p>
     <w:p>
@@ -202,6 +183,84 @@
       </w:r>
       <w:r>
         <w:t>) tool.</w:t>
+      </w:r>
+    </w:p>
+    <w:p>
+      <w:pPr>
+        <w:pStyle w:val="ListParagraph"/>
+        <w:numPr>
+          <w:ilvl w:val="0"/>
+          <w:numId w:val="2"/>
+        </w:numPr>
+      </w:pPr>
+      <w:r>
+        <w:t>Fivetran</w:t>
+      </w:r>
+      <w:r>
+        <w:t>: automated ETL tool</w:t>
+      </w:r>
+    </w:p>
+    <w:p>
+      <w:pPr>
+        <w:pStyle w:val="ListParagraph"/>
+        <w:numPr>
+          <w:ilvl w:val="0"/>
+          <w:numId w:val="2"/>
+        </w:numPr>
+      </w:pPr>
+      <w:r>
+        <w:t>Matillion</w:t>
+      </w:r>
+      <w:r>
+        <w:t xml:space="preserve">: </w:t>
+      </w:r>
+      <w:r>
+        <w:t>cloud-native data integration platform</w:t>
+      </w:r>
+      <w:r>
+        <w:t xml:space="preserve"> that facilitates ETL</w:t>
+      </w:r>
+    </w:p>
+    <w:p>
+      <w:pPr>
+        <w:pStyle w:val="ListParagraph"/>
+        <w:numPr>
+          <w:ilvl w:val="0"/>
+          <w:numId w:val="2"/>
+        </w:numPr>
+      </w:pPr>
+      <w:r>
+        <w:t>IBM Informix</w:t>
+      </w:r>
+      <w:r>
+        <w:t xml:space="preserve">: </w:t>
+      </w:r>
+      <w:r>
+        <w:t>relational database management system (RDBMS)</w:t>
+      </w:r>
+    </w:p>
+    <w:p>
+      <w:pPr>
+        <w:pStyle w:val="ListParagraph"/>
+        <w:numPr>
+          <w:ilvl w:val="0"/>
+          <w:numId w:val="2"/>
+        </w:numPr>
+      </w:pPr>
+      <w:r>
+        <w:t>CloudFuze</w:t>
+      </w:r>
+      <w:r>
+        <w:t xml:space="preserve">: </w:t>
+      </w:r>
+      <w:r>
+        <w:t>cloud content management platform</w:t>
+      </w:r>
+      <w:r>
+        <w:t xml:space="preserve">. Can </w:t>
+      </w:r>
+      <w:r>
+        <w:t>migrate and govern data across multiple cloud storage providers</w:t>
       </w:r>
     </w:p>
     <w:p>
@@ -727,6 +786,9 @@
     </w:p>
     <w:p>
       <w:r>
+        <w:rPr>
+          <w:noProof/>
+        </w:rPr>
         <w:drawing>
           <wp:inline distT="0" distB="0" distL="0" distR="0" wp14:anchorId="6765BCA7" wp14:editId="359FCDD4">
             <wp:extent cx="5731510" cy="3728085"/>
@@ -1079,6 +1141,7 @@
     <w:lsdException w:name="HTML Sample" w:semiHidden="1" w:unhideWhenUsed="1"/>
     <w:lsdException w:name="HTML Typewriter" w:semiHidden="1" w:unhideWhenUsed="1"/>
     <w:lsdException w:name="HTML Variable" w:semiHidden="1" w:unhideWhenUsed="1"/>
+    <w:lsdException w:name="Normal Table" w:semiHidden="1" w:unhideWhenUsed="1"/>
     <w:lsdException w:name="annotation subject" w:semiHidden="1" w:unhideWhenUsed="1"/>
     <w:lsdException w:name="No List" w:semiHidden="1" w:unhideWhenUsed="1"/>
     <w:lsdException w:name="Outline List 1" w:semiHidden="1" w:unhideWhenUsed="1"/>
@@ -1121,8 +1184,11 @@
     <w:lsdException w:name="Table Contemporary" w:semiHidden="1" w:unhideWhenUsed="1"/>
     <w:lsdException w:name="Table Elegant" w:semiHidden="1" w:unhideWhenUsed="1"/>
     <w:lsdException w:name="Table Professional" w:semiHidden="1" w:unhideWhenUsed="1"/>
+    <w:lsdException w:name="Table Subtle 1" w:semiHidden="1" w:unhideWhenUsed="1"/>
     <w:lsdException w:name="Table Subtle 2" w:semiHidden="1" w:unhideWhenUsed="1"/>
     <w:lsdException w:name="Table Web 1" w:semiHidden="1" w:unhideWhenUsed="1"/>
+    <w:lsdException w:name="Table Web 2" w:semiHidden="1" w:unhideWhenUsed="1"/>
+    <w:lsdException w:name="Table Web 3" w:semiHidden="1" w:unhideWhenUsed="1"/>
     <w:lsdException w:name="Balloon Text" w:semiHidden="1" w:unhideWhenUsed="1"/>
     <w:lsdException w:name="Table Grid" w:uiPriority="39"/>
     <w:lsdException w:name="Table Theme" w:semiHidden="1" w:unhideWhenUsed="1"/>
@@ -1403,9 +1469,33 @@
       <w:szCs w:val="32"/>
     </w:rPr>
   </w:style>
+  <w:style w:type="paragraph" w:styleId="Heading3">
+    <w:name w:val="heading 3"/>
+    <w:basedOn w:val="Normal"/>
+    <w:next w:val="Normal"/>
+    <w:link w:val="Heading3Char"/>
+    <w:uiPriority w:val="9"/>
+    <w:semiHidden/>
+    <w:unhideWhenUsed/>
+    <w:qFormat/>
+    <w:rsid w:val="00E04629"/>
+    <w:pPr>
+      <w:keepNext/>
+      <w:keepLines/>
+      <w:spacing w:before="40" w:after="0"/>
+      <w:outlineLvl w:val="2"/>
+    </w:pPr>
+    <w:rPr>
+      <w:rFonts w:asciiTheme="majorHAnsi" w:eastAsiaTheme="majorEastAsia" w:hAnsiTheme="majorHAnsi" w:cstheme="majorBidi"/>
+      <w:color w:val="1F4D78" w:themeColor="accent1" w:themeShade="7F"/>
+      <w:sz w:val="24"/>
+      <w:szCs w:val="24"/>
+    </w:rPr>
+  </w:style>
   <w:style w:type="character" w:default="1" w:styleId="DefaultParagraphFont">
     <w:name w:val="Default Paragraph Font"/>
     <w:uiPriority w:val="1"/>
+    <w:semiHidden/>
     <w:unhideWhenUsed/>
   </w:style>
   <w:style w:type="table" w:default="1" w:styleId="TableNormal">
@@ -1514,6 +1604,21 @@
       <w:sz w:val="24"/>
       <w:szCs w:val="24"/>
       <w:lang w:val="en-IE" w:eastAsia="en-IE"/>
+    </w:rPr>
+  </w:style>
+  <w:style w:type="character" w:customStyle="1" w:styleId="Heading3Char">
+    <w:name w:val="Heading 3 Char"/>
+    <w:basedOn w:val="DefaultParagraphFont"/>
+    <w:link w:val="Heading3"/>
+    <w:uiPriority w:val="9"/>
+    <w:semiHidden/>
+    <w:rsid w:val="00E04629"/>
+    <w:rPr>
+      <w:rFonts w:asciiTheme="majorHAnsi" w:eastAsiaTheme="majorEastAsia" w:hAnsiTheme="majorHAnsi" w:cstheme="majorBidi"/>
+      <w:color w:val="1F4D78" w:themeColor="accent1" w:themeShade="7F"/>
+      <w:sz w:val="24"/>
+      <w:szCs w:val="24"/>
+      <w:lang w:val="en-US" w:eastAsia="en-US"/>
     </w:rPr>
   </w:style>
 </w:styles>

</xml_diff>

<commit_message>
Final report and tutorial
</commit_message>
<xml_diff>
--- a/SQL Data Migration.docx
+++ b/SQL Data Migration.docx
@@ -261,6 +261,72 @@
       </w:r>
       <w:r>
         <w:t>migrate and govern data across multiple cloud storage providers</w:t>
+      </w:r>
+    </w:p>
+    <w:p/>
+    <w:p/>
+    <w:p>
+      <w:pPr>
+        <w:pStyle w:val="Heading2"/>
+      </w:pPr>
+      <w:r>
+        <w:lastRenderedPageBreak/>
+        <w:t>Observations</w:t>
+      </w:r>
+    </w:p>
+    <w:p>
+      <w:r>
+        <w:t>Data migration seems to usually fall under the assumption that one will be migrating to the cloud. The cloud can be useful to transport data over vast distances but not everyone needs that, especially for a warehouse backup.</w:t>
+      </w:r>
+    </w:p>
+    <w:p>
+      <w:r>
+        <w:t>ETL (</w:t>
+      </w:r>
+      <w:r>
+        <w:t>e</w:t>
+      </w:r>
+      <w:r>
+        <w:t>xtract, transform, and load</w:t>
+      </w:r>
+      <w:r>
+        <w:t>) tools are used to transform data, data migration is simply copying the data without too many differences on the surface e.g. ETL is used for currency or converting units, migration is more for backing up archives.</w:t>
+      </w:r>
+    </w:p>
+    <w:p>
+      <w:r>
+        <w:t>SQL Developer is useful but requires 10+ GB of space for the entire Oracle database. This obviously means Oracle is more of a server DB than something one can run on one’s latop. You can, but it is cumbersome.</w:t>
+      </w:r>
+    </w:p>
+    <w:p/>
+    <w:p>
+      <w:pPr>
+        <w:pStyle w:val="Heading2"/>
+      </w:pPr>
+      <w:r>
+        <w:t>Findings</w:t>
+      </w:r>
+    </w:p>
+    <w:p>
+      <w:r>
+        <w:t>If you are going to migrate a database you need the correct driver for Oracle. There is no way to easily convert a MySQL backup to an Oracle one without the driver.</w:t>
+      </w:r>
+    </w:p>
+    <w:p/>
+    <w:p>
+      <w:r>
+        <w:t xml:space="preserve">The project has been uploaded to </w:t>
+      </w:r>
+      <w:hyperlink r:id="rId5" w:history="1">
+        <w:r>
+          <w:rPr>
+            <w:rStyle w:val="Hyperlink"/>
+          </w:rPr>
+          <w:t>https://github.com/Ungolianth12345/SQLDataMigration</w:t>
+        </w:r>
+      </w:hyperlink>
+      <w:r>
+        <w:t xml:space="preserve"> alongside all history edits I have made.</w:t>
       </w:r>
     </w:p>
     <w:p>
@@ -298,7 +364,7 @@
                     <pic:cNvPicPr/>
                   </pic:nvPicPr>
                   <pic:blipFill>
-                    <a:blip r:embed="rId5"/>
+                    <a:blip r:embed="rId6"/>
                     <a:stretch>
                       <a:fillRect/>
                     </a:stretch>
@@ -328,7 +394,7 @@
       <w:r>
         <w:t xml:space="preserve">I have modified the instructions from </w:t>
       </w:r>
-      <w:hyperlink r:id="rId6" w:history="1">
+      <w:hyperlink r:id="rId7" w:history="1">
         <w:r>
           <w:rPr>
             <w:rStyle w:val="Hyperlink"/>
@@ -372,7 +438,7 @@
       <w:r>
         <w:t xml:space="preserve">Had some difficulty until I used this: </w:t>
       </w:r>
-      <w:hyperlink r:id="rId7" w:history="1">
+      <w:hyperlink r:id="rId8" w:history="1">
         <w:r>
           <w:rPr>
             <w:rStyle w:val="Hyperlink"/>
@@ -385,7 +451,7 @@
       <w:r>
         <w:t xml:space="preserve">Head over to </w:t>
       </w:r>
-      <w:hyperlink r:id="rId8" w:history="1">
+      <w:hyperlink r:id="rId9" w:history="1">
         <w:r>
           <w:rPr>
             <w:rStyle w:val="Hyperlink"/>
@@ -419,7 +485,7 @@
                     <pic:cNvPicPr/>
                   </pic:nvPicPr>
                   <pic:blipFill>
-                    <a:blip r:embed="rId9"/>
+                    <a:blip r:embed="rId10"/>
                     <a:stretch>
                       <a:fillRect/>
                     </a:stretch>
@@ -444,7 +510,7 @@
       <w:r>
         <w:t xml:space="preserve">According to </w:t>
       </w:r>
-      <w:hyperlink r:id="rId10" w:history="1">
+      <w:hyperlink r:id="rId11" w:history="1">
         <w:r>
           <w:rPr>
             <w:rStyle w:val="Hyperlink"/>
@@ -490,7 +556,7 @@
                     <pic:cNvPicPr/>
                   </pic:nvPicPr>
                   <pic:blipFill>
-                    <a:blip r:embed="rId11"/>
+                    <a:blip r:embed="rId12"/>
                     <a:stretch>
                       <a:fillRect/>
                     </a:stretch>
@@ -550,7 +616,7 @@
                     <pic:cNvPicPr/>
                   </pic:nvPicPr>
                   <pic:blipFill>
-                    <a:blip r:embed="rId12"/>
+                    <a:blip r:embed="rId13"/>
                     <a:stretch>
                       <a:fillRect/>
                     </a:stretch>
@@ -626,7 +692,7 @@
                     <pic:cNvPicPr/>
                   </pic:nvPicPr>
                   <pic:blipFill>
-                    <a:blip r:embed="rId13"/>
+                    <a:blip r:embed="rId14"/>
                     <a:stretch>
                       <a:fillRect/>
                     </a:stretch>
@@ -697,7 +763,7 @@
                     <pic:cNvPicPr/>
                   </pic:nvPicPr>
                   <pic:blipFill>
-                    <a:blip r:embed="rId14"/>
+                    <a:blip r:embed="rId15"/>
                     <a:stretch>
                       <a:fillRect/>
                     </a:stretch>
@@ -727,7 +793,7 @@
       <w:r>
         <w:t xml:space="preserve">According to </w:t>
       </w:r>
-      <w:hyperlink r:id="rId15" w:history="1">
+      <w:hyperlink r:id="rId16" w:history="1">
         <w:r>
           <w:rPr>
             <w:rStyle w:val="Hyperlink"/>
@@ -805,7 +871,7 @@
                     <pic:cNvPicPr/>
                   </pic:nvPicPr>
                   <pic:blipFill>
-                    <a:blip r:embed="rId16"/>
+                    <a:blip r:embed="rId17"/>
                     <a:stretch>
                       <a:fillRect/>
                     </a:stretch>
@@ -1621,6 +1687,18 @@
       <w:lang w:val="en-US" w:eastAsia="en-US"/>
     </w:rPr>
   </w:style>
+  <w:style w:type="character" w:styleId="UnresolvedMention">
+    <w:name w:val="Unresolved Mention"/>
+    <w:basedOn w:val="DefaultParagraphFont"/>
+    <w:uiPriority w:val="99"/>
+    <w:semiHidden/>
+    <w:unhideWhenUsed/>
+    <w:rsid w:val="00053AA9"/>
+    <w:rPr>
+      <w:color w:val="605E5C"/>
+      <w:shd w:val="clear" w:color="auto" w:fill="E1DFDD"/>
+    </w:rPr>
+  </w:style>
 </w:styles>
 </file>
 

</xml_diff>